<commit_message>
C: update the results, fix the mistake; re-run the panel analyses; done and prepared to public
</commit_message>
<xml_diff>
--- a/03_Results/CoefficientSummary.docx
+++ b/03_Results/CoefficientSummary.docx
@@ -40,7 +40,6 @@
                 <w:szCs w:val="24"/>
               </w:rPr>
             </w:pPr>
-            <w:bookmarkStart w:id="0" w:name="_GoBack"/>
             <w:r>
               <w:rPr>
                 <w:rFonts w:ascii="Times New Roman" w:eastAsia="Times New Roman" w:hAnsi="Times New Roman" w:cs="Times New Roman"/>
@@ -641,6 +640,8 @@
                 <w:color w:val="000000"/>
               </w:rPr>
             </w:pPr>
+            <w:bookmarkStart w:id="0" w:name="_GoBack"/>
+            <w:bookmarkEnd w:id="0"/>
             <w:r>
               <w:rPr>
                 <w:rFonts w:ascii="Calibri" w:eastAsia="Times New Roman" w:hAnsi="Calibri" w:cs="Calibri"/>
@@ -1684,19 +1685,18 @@
           </w:tcPr>
           <w:p>
             <w:pPr>
-              <w:spacing w:after="0" w:line="240" w:lineRule="auto"/>
-              <w:jc w:val="center"/>
-              <w:rPr>
-                <w:rFonts w:ascii="Calibri" w:eastAsia="Times New Roman" w:hAnsi="Calibri" w:cs="Calibri"/>
-                <w:color w:val="000000"/>
-              </w:rPr>
-            </w:pPr>
-            <w:r>
-              <w:rPr>
-                <w:rFonts w:ascii="Calibri" w:eastAsia="Times New Roman" w:hAnsi="Calibri" w:cs="Calibri"/>
-                <w:color w:val="000000"/>
-              </w:rPr>
-              <w:t>-0.00102</w:t>
+              <w:pStyle w:val="TableText"/>
+              <w:rPr>
+                <w:rFonts w:cs="Times New Roman"/>
+                <w:szCs w:val="20"/>
+              </w:rPr>
+            </w:pPr>
+            <w:r>
+              <w:rPr>
+                <w:rFonts w:cs="Times New Roman"/>
+                <w:szCs w:val="20"/>
+              </w:rPr>
+              <w:t>-0.00304</w:t>
             </w:r>
           </w:p>
         </w:tc>
@@ -1716,19 +1716,18 @@
           </w:tcPr>
           <w:p>
             <w:pPr>
-              <w:spacing w:after="0" w:line="240" w:lineRule="auto"/>
-              <w:jc w:val="center"/>
-              <w:rPr>
-                <w:rFonts w:ascii="Calibri" w:eastAsia="Times New Roman" w:hAnsi="Calibri" w:cs="Calibri"/>
-                <w:color w:val="000000"/>
-              </w:rPr>
-            </w:pPr>
-            <w:r>
-              <w:rPr>
-                <w:rFonts w:ascii="Calibri" w:eastAsia="Times New Roman" w:hAnsi="Calibri" w:cs="Calibri"/>
-                <w:color w:val="000000"/>
-              </w:rPr>
-              <w:t>(-0.00141 - -0.00062)</w:t>
+              <w:pStyle w:val="TableText"/>
+              <w:rPr>
+                <w:rFonts w:cs="Times New Roman"/>
+                <w:szCs w:val="20"/>
+              </w:rPr>
+            </w:pPr>
+            <w:r>
+              <w:rPr>
+                <w:rFonts w:cs="Times New Roman"/>
+                <w:szCs w:val="20"/>
+              </w:rPr>
+              <w:t>(-0.00424 - -0.00185)</w:t>
             </w:r>
           </w:p>
         </w:tc>
@@ -1845,19 +1844,18 @@
           </w:tcPr>
           <w:p>
             <w:pPr>
-              <w:spacing w:after="0" w:line="240" w:lineRule="auto"/>
-              <w:jc w:val="center"/>
-              <w:rPr>
-                <w:rFonts w:ascii="Calibri" w:eastAsia="Times New Roman" w:hAnsi="Calibri" w:cs="Calibri"/>
-                <w:color w:val="000000"/>
-              </w:rPr>
-            </w:pPr>
-            <w:r>
-              <w:rPr>
-                <w:rFonts w:ascii="Calibri" w:eastAsia="Times New Roman" w:hAnsi="Calibri" w:cs="Calibri"/>
-                <w:color w:val="000000"/>
-              </w:rPr>
-              <w:t>-0.07556</w:t>
+              <w:pStyle w:val="TableText"/>
+              <w:rPr>
+                <w:rFonts w:cs="Times New Roman"/>
+                <w:szCs w:val="20"/>
+              </w:rPr>
+            </w:pPr>
+            <w:r>
+              <w:rPr>
+                <w:rFonts w:cs="Times New Roman"/>
+                <w:szCs w:val="20"/>
+              </w:rPr>
+              <w:t>-0.22917</w:t>
             </w:r>
           </w:p>
         </w:tc>
@@ -1877,24 +1875,22 @@
           </w:tcPr>
           <w:p>
             <w:pPr>
-              <w:spacing w:after="0" w:line="240" w:lineRule="auto"/>
-              <w:jc w:val="center"/>
-              <w:rPr>
-                <w:rFonts w:ascii="Calibri" w:eastAsia="Times New Roman" w:hAnsi="Calibri" w:cs="Calibri"/>
-                <w:color w:val="000000"/>
-              </w:rPr>
-            </w:pPr>
-            <w:r>
-              <w:rPr>
-                <w:rFonts w:ascii="Calibri" w:eastAsia="Times New Roman" w:hAnsi="Calibri" w:cs="Calibri"/>
-                <w:color w:val="000000"/>
-              </w:rPr>
-              <w:t>(-0.11885 - -0.03226)</w:t>
+              <w:pStyle w:val="TableText"/>
+              <w:rPr>
+                <w:rFonts w:cs="Times New Roman"/>
+                <w:szCs w:val="20"/>
+              </w:rPr>
+            </w:pPr>
+            <w:r>
+              <w:rPr>
+                <w:rFonts w:cs="Times New Roman"/>
+                <w:szCs w:val="20"/>
+              </w:rPr>
+              <w:t>(-0.3642 - -0.09414)</w:t>
             </w:r>
           </w:p>
         </w:tc>
       </w:tr>
-      <w:bookmarkEnd w:id="0"/>
     </w:tbl>
     <w:p/>
     <w:sectPr>
@@ -2329,6 +2325,31 @@
     <w:semiHidden/>
     <w:unhideWhenUsed/>
   </w:style>
+  <w:style w:type="paragraph" w:customStyle="1" w:styleId="TableText">
+    <w:name w:val="Table Text"/>
+    <w:basedOn w:val="Normal"/>
+    <w:link w:val="TableTextChar"/>
+    <w:qFormat/>
+    <w:rsid w:val="007834D8"/>
+    <w:pPr>
+      <w:spacing w:after="0" w:line="240" w:lineRule="auto"/>
+      <w:jc w:val="center"/>
+    </w:pPr>
+    <w:rPr>
+      <w:rFonts w:ascii="Times New Roman" w:hAnsi="Times New Roman"/>
+      <w:sz w:val="20"/>
+    </w:rPr>
+  </w:style>
+  <w:style w:type="character" w:customStyle="1" w:styleId="TableTextChar">
+    <w:name w:val="Table Text Char"/>
+    <w:basedOn w:val="DefaultParagraphFont"/>
+    <w:link w:val="TableText"/>
+    <w:rsid w:val="007834D8"/>
+    <w:rPr>
+      <w:rFonts w:ascii="Times New Roman" w:hAnsi="Times New Roman"/>
+      <w:sz w:val="20"/>
+    </w:rPr>
+  </w:style>
 </w:styles>
 </file>
 

</xml_diff>